<commit_message>
Adding lenovo laptops data in one file docx
</commit_message>
<xml_diff>
--- a/images/electronics/laptops/HP/all hp.docx
+++ b/images/electronics/laptops/HP/all hp.docx
@@ -1194,7 +1194,15 @@
                 <w:sz w:val="26"/>
                 <w:szCs w:val="26"/>
               </w:rPr>
-              <w:t xml:space="preserve">HP 15.6" Touchscreen Newest Flagship HD Laptop, Intel i3-1115G4 up to 4.1GHz (Beat i5-1035G4), 16GB RAM, </w:t>
+              <w:t>HP 15.6</w:t>
+            </w:r>
+            <w:r>
+              <w:rPr>
+                <w:rFonts w:ascii="Leelawadee" w:hAnsi="Leelawadee" w:cs="Leelawadee"/>
+                <w:sz w:val="26"/>
+                <w:szCs w:val="26"/>
+              </w:rPr>
+              <w:t xml:space="preserve"> Touchscreen Newest Flagship HD Laptop, Intel i3-1115G4 up to 4.1GHz (Beat i5-1035G4), 16GB RAM, </w:t>
             </w:r>
             <w:r>
               <w:rPr>
@@ -1284,25 +1292,57 @@
                 <w:szCs w:val="26"/>
               </w:rPr>
               <w:lastRenderedPageBreak/>
-              <w:t>Brand HP</w:t>
-            </w:r>
-          </w:p>
-          <w:p>
-            <w:pPr>
-              <w:spacing w:line="276" w:lineRule="auto"/>
-              <w:rPr>
-                <w:rFonts w:ascii="Leelawadee" w:hAnsi="Leelawadee" w:cs="Leelawadee"/>
-                <w:sz w:val="26"/>
-                <w:szCs w:val="26"/>
-              </w:rPr>
-            </w:pPr>
-            <w:r>
-              <w:rPr>
-                <w:rFonts w:ascii="Leelawadee" w:hAnsi="Leelawadee" w:cs="Leelawadee"/>
-                <w:sz w:val="26"/>
-                <w:szCs w:val="26"/>
-              </w:rPr>
-              <w:t>Screen Size 15.6 Inches</w:t>
+              <w:t>Brand</w:t>
+            </w:r>
+            <w:r>
+              <w:rPr>
+                <w:rFonts w:ascii="Leelawadee" w:hAnsi="Leelawadee" w:cs="Leelawadee"/>
+                <w:sz w:val="26"/>
+                <w:szCs w:val="26"/>
+              </w:rPr>
+              <w:t>:</w:t>
+            </w:r>
+            <w:r>
+              <w:rPr>
+                <w:rFonts w:ascii="Leelawadee" w:hAnsi="Leelawadee" w:cs="Leelawadee"/>
+                <w:sz w:val="26"/>
+                <w:szCs w:val="26"/>
+              </w:rPr>
+              <w:t xml:space="preserve"> HP</w:t>
+            </w:r>
+          </w:p>
+          <w:p>
+            <w:pPr>
+              <w:spacing w:line="276" w:lineRule="auto"/>
+              <w:rPr>
+                <w:rFonts w:ascii="Leelawadee" w:hAnsi="Leelawadee" w:cs="Leelawadee"/>
+                <w:sz w:val="26"/>
+                <w:szCs w:val="26"/>
+              </w:rPr>
+            </w:pPr>
+            <w:r>
+              <w:rPr>
+                <w:rFonts w:ascii="Leelawadee" w:hAnsi="Leelawadee" w:cs="Leelawadee"/>
+                <w:sz w:val="26"/>
+                <w:szCs w:val="26"/>
+              </w:rPr>
+              <w:t>Screen Size</w:t>
+            </w:r>
+            <w:r>
+              <w:rPr>
+                <w:rFonts w:ascii="Leelawadee" w:hAnsi="Leelawadee" w:cs="Leelawadee"/>
+                <w:sz w:val="26"/>
+                <w:szCs w:val="26"/>
+              </w:rPr>
+              <w:t>:</w:t>
+            </w:r>
+            <w:r>
+              <w:rPr>
+                <w:rFonts w:ascii="Leelawadee" w:hAnsi="Leelawadee" w:cs="Leelawadee"/>
+                <w:sz w:val="26"/>
+                <w:szCs w:val="26"/>
+              </w:rPr>
+              <w:t xml:space="preserve"> 15.6 Inches</w:t>
             </w:r>
           </w:p>
           <w:p>
@@ -1321,15 +1361,14 @@
                 <w:szCs w:val="26"/>
               </w:rPr>
               <w:lastRenderedPageBreak/>
-              <w:t>Color</w:t>
-            </w:r>
-            <w:r>
-              <w:rPr>
-                <w:rFonts w:ascii="Leelawadee" w:hAnsi="Leelawadee" w:cs="Leelawadee"/>
-                <w:sz w:val="26"/>
-                <w:szCs w:val="26"/>
-              </w:rPr>
-              <w:tab/>
+              <w:t>Color:</w:t>
+            </w:r>
+            <w:r>
+              <w:rPr>
+                <w:rFonts w:ascii="Leelawadee" w:hAnsi="Leelawadee" w:cs="Leelawadee"/>
+                <w:sz w:val="26"/>
+                <w:szCs w:val="26"/>
+              </w:rPr>
               <w:t xml:space="preserve"> Touchscreen</w:t>
             </w:r>
           </w:p>
@@ -1348,25 +1387,57 @@
                 <w:sz w:val="26"/>
                 <w:szCs w:val="26"/>
               </w:rPr>
-              <w:t>Hard Disk Size 1TB</w:t>
-            </w:r>
-          </w:p>
-          <w:p>
-            <w:pPr>
-              <w:spacing w:line="276" w:lineRule="auto"/>
-              <w:rPr>
-                <w:rFonts w:ascii="Leelawadee" w:hAnsi="Leelawadee" w:cs="Leelawadee"/>
-                <w:sz w:val="26"/>
-                <w:szCs w:val="26"/>
-              </w:rPr>
-            </w:pPr>
-            <w:r>
-              <w:rPr>
-                <w:rFonts w:ascii="Leelawadee" w:hAnsi="Leelawadee" w:cs="Leelawadee"/>
-                <w:sz w:val="26"/>
-                <w:szCs w:val="26"/>
-              </w:rPr>
-              <w:t>CPU Model Core i3-1115G4E</w:t>
+              <w:t>Hard Disk Size</w:t>
+            </w:r>
+            <w:r>
+              <w:rPr>
+                <w:rFonts w:ascii="Leelawadee" w:hAnsi="Leelawadee" w:cs="Leelawadee"/>
+                <w:sz w:val="26"/>
+                <w:szCs w:val="26"/>
+              </w:rPr>
+              <w:t>:</w:t>
+            </w:r>
+            <w:r>
+              <w:rPr>
+                <w:rFonts w:ascii="Leelawadee" w:hAnsi="Leelawadee" w:cs="Leelawadee"/>
+                <w:sz w:val="26"/>
+                <w:szCs w:val="26"/>
+              </w:rPr>
+              <w:t xml:space="preserve"> 1TB</w:t>
+            </w:r>
+          </w:p>
+          <w:p>
+            <w:pPr>
+              <w:spacing w:line="276" w:lineRule="auto"/>
+              <w:rPr>
+                <w:rFonts w:ascii="Leelawadee" w:hAnsi="Leelawadee" w:cs="Leelawadee"/>
+                <w:sz w:val="26"/>
+                <w:szCs w:val="26"/>
+              </w:rPr>
+            </w:pPr>
+            <w:r>
+              <w:rPr>
+                <w:rFonts w:ascii="Leelawadee" w:hAnsi="Leelawadee" w:cs="Leelawadee"/>
+                <w:sz w:val="26"/>
+                <w:szCs w:val="26"/>
+              </w:rPr>
+              <w:t>CPU Model</w:t>
+            </w:r>
+            <w:r>
+              <w:rPr>
+                <w:rFonts w:ascii="Leelawadee" w:hAnsi="Leelawadee" w:cs="Leelawadee"/>
+                <w:sz w:val="26"/>
+                <w:szCs w:val="26"/>
+              </w:rPr>
+              <w:t>:</w:t>
+            </w:r>
+            <w:r>
+              <w:rPr>
+                <w:rFonts w:ascii="Leelawadee" w:hAnsi="Leelawadee" w:cs="Leelawadee"/>
+                <w:sz w:val="26"/>
+                <w:szCs w:val="26"/>
+              </w:rPr>
+              <w:t xml:space="preserve"> Core i3-1115G4E</w:t>
             </w:r>
           </w:p>
           <w:p>
@@ -1402,43 +1473,91 @@
                 <w:sz w:val="26"/>
                 <w:szCs w:val="26"/>
               </w:rPr>
-              <w:t>Operating System Windows 11 Home</w:t>
-            </w:r>
-          </w:p>
-          <w:p>
-            <w:pPr>
-              <w:spacing w:line="276" w:lineRule="auto"/>
-              <w:rPr>
-                <w:rFonts w:ascii="Leelawadee" w:hAnsi="Leelawadee" w:cs="Leelawadee"/>
-                <w:sz w:val="26"/>
-                <w:szCs w:val="26"/>
-              </w:rPr>
-            </w:pPr>
-            <w:r>
-              <w:rPr>
-                <w:rFonts w:ascii="Leelawadee" w:hAnsi="Leelawadee" w:cs="Leelawadee"/>
-                <w:sz w:val="26"/>
-                <w:szCs w:val="26"/>
-              </w:rPr>
-              <w:t>Graphics Card Description Integrated</w:t>
-            </w:r>
-          </w:p>
-          <w:p>
-            <w:pPr>
-              <w:spacing w:line="276" w:lineRule="auto"/>
-              <w:rPr>
-                <w:rFonts w:ascii="Leelawadee" w:hAnsi="Leelawadee" w:cs="Leelawadee"/>
-                <w:sz w:val="26"/>
-                <w:szCs w:val="26"/>
-              </w:rPr>
-            </w:pPr>
-            <w:r>
-              <w:rPr>
-                <w:rFonts w:ascii="Leelawadee" w:hAnsi="Leelawadee" w:cs="Leelawadee"/>
-                <w:sz w:val="26"/>
-                <w:szCs w:val="26"/>
-              </w:rPr>
-              <w:t xml:space="preserve">Graphics Coprocessor Intel Iris </w:t>
+              <w:t>Operating System</w:t>
+            </w:r>
+            <w:r>
+              <w:rPr>
+                <w:rFonts w:ascii="Leelawadee" w:hAnsi="Leelawadee" w:cs="Leelawadee"/>
+                <w:sz w:val="26"/>
+                <w:szCs w:val="26"/>
+              </w:rPr>
+              <w:t>:</w:t>
+            </w:r>
+            <w:r>
+              <w:rPr>
+                <w:rFonts w:ascii="Leelawadee" w:hAnsi="Leelawadee" w:cs="Leelawadee"/>
+                <w:sz w:val="26"/>
+                <w:szCs w:val="26"/>
+              </w:rPr>
+              <w:t xml:space="preserve"> Windows 11 Home</w:t>
+            </w:r>
+          </w:p>
+          <w:p>
+            <w:pPr>
+              <w:spacing w:line="276" w:lineRule="auto"/>
+              <w:rPr>
+                <w:rFonts w:ascii="Leelawadee" w:hAnsi="Leelawadee" w:cs="Leelawadee"/>
+                <w:sz w:val="26"/>
+                <w:szCs w:val="26"/>
+              </w:rPr>
+            </w:pPr>
+            <w:r>
+              <w:rPr>
+                <w:rFonts w:ascii="Leelawadee" w:hAnsi="Leelawadee" w:cs="Leelawadee"/>
+                <w:sz w:val="26"/>
+                <w:szCs w:val="26"/>
+              </w:rPr>
+              <w:t>Graphics Card Description</w:t>
+            </w:r>
+            <w:r>
+              <w:rPr>
+                <w:rFonts w:ascii="Leelawadee" w:hAnsi="Leelawadee" w:cs="Leelawadee"/>
+                <w:sz w:val="26"/>
+                <w:szCs w:val="26"/>
+              </w:rPr>
+              <w:t>:</w:t>
+            </w:r>
+            <w:r>
+              <w:rPr>
+                <w:rFonts w:ascii="Leelawadee" w:hAnsi="Leelawadee" w:cs="Leelawadee"/>
+                <w:sz w:val="26"/>
+                <w:szCs w:val="26"/>
+              </w:rPr>
+              <w:t xml:space="preserve"> Integrated</w:t>
+            </w:r>
+          </w:p>
+          <w:p>
+            <w:pPr>
+              <w:spacing w:line="276" w:lineRule="auto"/>
+              <w:rPr>
+                <w:rFonts w:ascii="Leelawadee" w:hAnsi="Leelawadee" w:cs="Leelawadee"/>
+                <w:sz w:val="26"/>
+                <w:szCs w:val="26"/>
+              </w:rPr>
+            </w:pPr>
+            <w:r>
+              <w:rPr>
+                <w:rFonts w:ascii="Leelawadee" w:hAnsi="Leelawadee" w:cs="Leelawadee"/>
+                <w:sz w:val="26"/>
+                <w:szCs w:val="26"/>
+              </w:rPr>
+              <w:t>Graphics Coprocessor</w:t>
+            </w:r>
+            <w:r>
+              <w:rPr>
+                <w:rFonts w:ascii="Leelawadee" w:hAnsi="Leelawadee" w:cs="Leelawadee"/>
+                <w:sz w:val="26"/>
+                <w:szCs w:val="26"/>
+              </w:rPr>
+              <w:t>:</w:t>
+            </w:r>
+            <w:r>
+              <w:rPr>
+                <w:rFonts w:ascii="Leelawadee" w:hAnsi="Leelawadee" w:cs="Leelawadee"/>
+                <w:sz w:val="26"/>
+                <w:szCs w:val="26"/>
+              </w:rPr>
+              <w:t xml:space="preserve"> Intel Iris </w:t>
             </w:r>
             <w:proofErr w:type="spellStart"/>
             <w:r>
@@ -2094,25 +2213,15 @@
                 <w:sz w:val="26"/>
                 <w:szCs w:val="26"/>
               </w:rPr>
-              <w:t xml:space="preserve">READY FOR ANYWHERE </w:t>
-            </w:r>
-            <w:proofErr w:type="gramStart"/>
-            <w:r>
-              <w:rPr>
-                <w:rFonts w:ascii="Leelawadee" w:hAnsi="Leelawadee" w:cs="Leelawadee"/>
-                <w:sz w:val="26"/>
-                <w:szCs w:val="26"/>
-              </w:rPr>
-              <w:t>With</w:t>
-            </w:r>
-            <w:proofErr w:type="gramEnd"/>
-            <w:r>
-              <w:rPr>
-                <w:rFonts w:ascii="Leelawadee" w:hAnsi="Leelawadee" w:cs="Leelawadee"/>
-                <w:sz w:val="26"/>
-                <w:szCs w:val="26"/>
-              </w:rPr>
-              <w:t xml:space="preserve"> its thin and light design, 6.5 mm micro-edge bezel display, and 79% screen-to-body ratio, you’ll take this PC anywhere while you see and do more of what you love.</w:t>
+              <w:t>READY FOR ANYWHERE w</w:t>
+            </w:r>
+            <w:r>
+              <w:rPr>
+                <w:rFonts w:ascii="Leelawadee" w:hAnsi="Leelawadee" w:cs="Leelawadee"/>
+                <w:sz w:val="26"/>
+                <w:szCs w:val="26"/>
+              </w:rPr>
+              <w:t>ith its thin and light design, 6.5 mm micro-edge bezel display, and 79% screen-to-body ratio, you’ll take this PC anywhere while you see and do more of what you love.</w:t>
             </w:r>
           </w:p>
           <w:p>
@@ -2668,7 +2777,15 @@
                 <w:sz w:val="26"/>
                 <w:szCs w:val="26"/>
               </w:rPr>
-              <w:t xml:space="preserve">HP 17.3" Flagship HD+ Business Laptop, 16GB DDR4 RAM, 1TB </w:t>
+              <w:t>HP 17.3</w:t>
+            </w:r>
+            <w:r>
+              <w:rPr>
+                <w:rFonts w:ascii="Leelawadee" w:hAnsi="Leelawadee" w:cs="Leelawadee"/>
+                <w:sz w:val="26"/>
+                <w:szCs w:val="26"/>
+              </w:rPr>
+              <w:t xml:space="preserve"> Flagship HD+ Business Laptop, 16GB DDR4 RAM, 1TB </w:t>
             </w:r>
             <w:proofErr w:type="spellStart"/>
             <w:r>
@@ -3147,7 +3264,15 @@
                 <w:sz w:val="26"/>
                 <w:szCs w:val="26"/>
               </w:rPr>
-              <w:t xml:space="preserve">HP 15.6" Touchscreen Flagship HD Laptop for Business, Intel i3-1115G4 up to 4.1GHz (Beat i5-1035G4), 16GB RAM, 1TB </w:t>
+              <w:t>HP 15.6</w:t>
+            </w:r>
+            <w:r>
+              <w:rPr>
+                <w:rFonts w:ascii="Leelawadee" w:hAnsi="Leelawadee" w:cs="Leelawadee"/>
+                <w:sz w:val="26"/>
+                <w:szCs w:val="26"/>
+              </w:rPr>
+              <w:t xml:space="preserve"> Touchscreen Flagship HD Laptop for Business, Intel i3-1115G4 up to 4.1GHz (Beat i5-1035G4), 16GB RAM, 1TB </w:t>
             </w:r>
             <w:proofErr w:type="spellStart"/>
             <w:r>
@@ -5225,7 +5350,15 @@
                 <w:sz w:val="26"/>
                 <w:szCs w:val="26"/>
               </w:rPr>
-              <w:t>HP 15 Laptop, 15.6" HD Screen, Intel Pentium N5030 Processor, 16GB DDR4 RAM, 1TB SSD, HDMI, Media Card Reader, RJ45, Wi-Fi, Windows 11 Home, Black</w:t>
+              <w:t>HP 15 Laptop, 15.6</w:t>
+            </w:r>
+            <w:r>
+              <w:rPr>
+                <w:rFonts w:ascii="Leelawadee" w:hAnsi="Leelawadee" w:cs="Leelawadee"/>
+                <w:sz w:val="26"/>
+                <w:szCs w:val="26"/>
+              </w:rPr>
+              <w:t xml:space="preserve"> HD Screen, Intel Pentium N5030 Processor, 16GB DDR4 RAM, 1TB SSD, HDMI, Media Card Reader, RJ45, Wi-Fi, Windows 11 Home, Black</w:t>
             </w:r>
           </w:p>
         </w:tc>
@@ -5310,7 +5443,6 @@
                 <w:sz w:val="26"/>
                 <w:szCs w:val="26"/>
               </w:rPr>
-              <w:tab/>
               <w:t>: Black</w:t>
             </w:r>
           </w:p>
@@ -5366,16 +5498,15 @@
                 <w:sz w:val="26"/>
                 <w:szCs w:val="26"/>
               </w:rPr>
-              <w:t>Ram Memory Installed Size</w:t>
-            </w:r>
-            <w:r>
-              <w:rPr>
-                <w:rFonts w:ascii="Leelawadee" w:hAnsi="Leelawadee" w:cs="Leelawadee"/>
-                <w:sz w:val="26"/>
-                <w:szCs w:val="26"/>
-              </w:rPr>
-              <w:tab/>
-              <w:t>: 16GB</w:t>
+              <w:t xml:space="preserve">Ram Memory Installed Size: </w:t>
+            </w:r>
+            <w:r>
+              <w:rPr>
+                <w:rFonts w:ascii="Leelawadee" w:hAnsi="Leelawadee" w:cs="Leelawadee"/>
+                <w:sz w:val="26"/>
+                <w:szCs w:val="26"/>
+              </w:rPr>
+              <w:t>16GB</w:t>
             </w:r>
           </w:p>
         </w:tc>
@@ -5877,25 +6008,15 @@
                 <w:sz w:val="26"/>
                 <w:szCs w:val="26"/>
               </w:rPr>
-              <w:t xml:space="preserve">READY FOR ANYWHERE </w:t>
-            </w:r>
-            <w:proofErr w:type="gramStart"/>
-            <w:r>
-              <w:rPr>
-                <w:rFonts w:ascii="Leelawadee" w:hAnsi="Leelawadee" w:cs="Leelawadee"/>
-                <w:sz w:val="26"/>
-                <w:szCs w:val="26"/>
-              </w:rPr>
-              <w:t>With</w:t>
-            </w:r>
-            <w:proofErr w:type="gramEnd"/>
-            <w:r>
-              <w:rPr>
-                <w:rFonts w:ascii="Leelawadee" w:hAnsi="Leelawadee" w:cs="Leelawadee"/>
-                <w:sz w:val="26"/>
-                <w:szCs w:val="26"/>
-              </w:rPr>
-              <w:t xml:space="preserve"> its thin and light design, 6.5 mm micro-edge bezel display, and 79% screen-to-body ratio, you’ll take this PC anywhere while you see and do more of what you love.</w:t>
+              <w:t>READY FOR ANYWHERE w</w:t>
+            </w:r>
+            <w:r>
+              <w:rPr>
+                <w:rFonts w:ascii="Leelawadee" w:hAnsi="Leelawadee" w:cs="Leelawadee"/>
+                <w:sz w:val="26"/>
+                <w:szCs w:val="26"/>
+              </w:rPr>
+              <w:t>ith its thin and light design, 6.5 mm micro-edge bezel display, and 79% screen-to-body ratio, you’ll take this PC anywhere while you see and do more of what you love.</w:t>
             </w:r>
           </w:p>
           <w:p>
@@ -6294,23 +6415,22 @@
                 <w:szCs w:val="26"/>
               </w:rPr>
             </w:pPr>
-            <w:r>
-              <w:rPr>
-                <w:rFonts w:ascii="Leelawadee" w:hAnsi="Leelawadee" w:cs="Leelawadee"/>
-                <w:sz w:val="26"/>
-                <w:szCs w:val="26"/>
-              </w:rPr>
-              <w:t>14'' HD Display 14.0-</w:t>
-            </w:r>
             <w:bookmarkStart w:id="0" w:name="_GoBack"/>
-            <w:bookmarkEnd w:id="0"/>
-            <w:r>
-              <w:rPr>
-                <w:rFonts w:ascii="Leelawadee" w:hAnsi="Leelawadee" w:cs="Leelawadee"/>
-                <w:sz w:val="26"/>
-                <w:szCs w:val="26"/>
-              </w:rPr>
-              <w:t xml:space="preserve">inch diagonal, HD (1366 x 768), micro-edge, </w:t>
+            <w:r>
+              <w:rPr>
+                <w:rFonts w:ascii="Leelawadee" w:hAnsi="Leelawadee" w:cs="Leelawadee"/>
+                <w:sz w:val="26"/>
+                <w:szCs w:val="26"/>
+              </w:rPr>
+              <w:t>14</w:t>
+            </w:r>
+            <w:r>
+              <w:rPr>
+                <w:rFonts w:ascii="Leelawadee" w:hAnsi="Leelawadee" w:cs="Leelawadee"/>
+                <w:sz w:val="26"/>
+                <w:szCs w:val="26"/>
+              </w:rPr>
+              <w:t xml:space="preserve"> HD Display 14.0-inch diagonal, HD (1366 x 768), micro-edge, </w:t>
             </w:r>
             <w:proofErr w:type="spellStart"/>
             <w:r>
@@ -6501,6 +6621,7 @@
               </w:rPr>
               <w:t xml:space="preserve"> Office'' &gt; 4.Sign in your account and follow the next prompts. &gt; 5. Complete Step 1,2 and 3 &gt; 6.Click on Refresh once Office is ready &gt; 7.Open a document and accept the license agreement.</w:t>
             </w:r>
+            <w:bookmarkEnd w:id="0"/>
           </w:p>
         </w:tc>
       </w:tr>
@@ -7235,7 +7356,7 @@
 </file>
 
 <file path=customXml/itemProps1.xml><?xml version="1.0" encoding="utf-8"?>
-<ds:datastoreItem xmlns:ds="http://schemas.openxmlformats.org/officeDocument/2006/customXml" ds:itemID="{6A9433D1-3651-4F65-B113-07E2B35B8000}">
+<ds:datastoreItem xmlns:ds="http://schemas.openxmlformats.org/officeDocument/2006/customXml" ds:itemID="{BCFF695D-3822-4E09-B5EC-42C0ADCBDFBD}">
   <ds:schemaRefs>
     <ds:schemaRef ds:uri="http://schemas.openxmlformats.org/officeDocument/2006/bibliography"/>
   </ds:schemaRefs>

</xml_diff>

<commit_message>
Paste Rephrased data of hp laptops
</commit_message>
<xml_diff>
--- a/images/electronics/laptops/HP/all hp.docx
+++ b/images/electronics/laptops/HP/all hp.docx
@@ -72,7 +72,7 @@
                 <w:sz w:val="26"/>
                 <w:szCs w:val="26"/>
               </w:rPr>
-              <w:t xml:space="preserve">HP Pavilion Business Laptop, 15.6" HD Display, AMD Ryzen 3 5300U (Beats i7-1065G7), AMD Radeon Graphics, Long Battery Life, Bluetooth, Webcam, Wi-Fi, w P500 SSD, Win11 (16GB RAM | 1TB </w:t>
+              <w:t xml:space="preserve">HP Pavilion Business Laptop, 15.6 HD Display, AMD Ryzen 3 5300U (Beats i7-1065G7), AMD Radeon Graphics, Long Battery Life, Bluetooth, Webcam, Wi-Fi, w P500 SSD, Win11 (16GB RAM | 1TB </w:t>
             </w:r>
             <w:proofErr w:type="spellStart"/>
             <w:r>
@@ -505,13 +505,17 @@
               <w:spacing w:line="276" w:lineRule="auto"/>
               <w:rPr>
                 <w:rFonts w:ascii="Leelawadee" w:hAnsi="Leelawadee" w:cs="Leelawadee"/>
-                <w:sz w:val="26"/>
-                <w:szCs w:val="26"/>
-              </w:rPr>
-            </w:pPr>
-            <w:r>
-              <w:rPr>
-                <w:rFonts w:ascii="Leelawadee" w:hAnsi="Leelawadee" w:cs="Leelawadee"/>
+                <w:b/>
+                <w:bCs/>
+                <w:sz w:val="26"/>
+                <w:szCs w:val="26"/>
+              </w:rPr>
+            </w:pPr>
+            <w:r>
+              <w:rPr>
+                <w:rFonts w:ascii="Leelawadee" w:hAnsi="Leelawadee" w:cs="Leelawadee"/>
+                <w:b/>
+                <w:bCs/>
                 <w:sz w:val="26"/>
                 <w:szCs w:val="26"/>
               </w:rPr>
@@ -605,7 +609,7 @@
                 <w:sz w:val="26"/>
                 <w:szCs w:val="26"/>
               </w:rPr>
-              <w:t>Display: 15.6" HD (1366x768), micro-edge, anti-glare, 250 nits, 45% NTSC.</w:t>
+              <w:t>Display: 15.6 HD (1366x768), micro-edge, anti-glare, 250 nits, 45% NTSC.</w:t>
             </w:r>
           </w:p>
           <w:p>
@@ -684,7 +688,7 @@
                 <w:sz w:val="26"/>
                 <w:szCs w:val="26"/>
               </w:rPr>
-              <w:t xml:space="preserve">HP 14" FHD Laptop, Quad-Core Intel Pentium N200, 16GB RAM, 1TB SSD, </w:t>
+              <w:t xml:space="preserve">HP 14 FHD Laptop, Quad-Core Intel Pentium N200, 16GB RAM, 1TB SSD, </w:t>
             </w:r>
             <w:proofErr w:type="spellStart"/>
             <w:r>
@@ -870,13 +874,17 @@
               <w:jc w:val="both"/>
               <w:rPr>
                 <w:rFonts w:ascii="Leelawadee" w:hAnsi="Leelawadee" w:cs="Leelawadee"/>
-                <w:sz w:val="26"/>
-                <w:szCs w:val="26"/>
-              </w:rPr>
-            </w:pPr>
-            <w:r>
-              <w:rPr>
-                <w:rFonts w:ascii="Leelawadee" w:hAnsi="Leelawadee" w:cs="Leelawadee"/>
+                <w:b/>
+                <w:bCs/>
+                <w:sz w:val="26"/>
+                <w:szCs w:val="26"/>
+              </w:rPr>
+            </w:pPr>
+            <w:r>
+              <w:rPr>
+                <w:rFonts w:ascii="Leelawadee" w:hAnsi="Leelawadee" w:cs="Leelawadee"/>
+                <w:b/>
+                <w:bCs/>
                 <w:sz w:val="26"/>
                 <w:szCs w:val="26"/>
               </w:rPr>
@@ -916,7 +924,7 @@
                 <w:sz w:val="26"/>
                 <w:szCs w:val="26"/>
               </w:rPr>
-              <w:t>Display: 14" FHD IPS (1920x1080), anti-glare, 250 nits, ultra-wide viewing, ideal for multi-monitor setups. Includes a backlit keyboard and 1080p webcam with privacy shutter.</w:t>
+              <w:t>Display: 14 FHD IPS (1920x1080), anti-glare, 250 nits, ultra-wide viewing, ideal for multi-monitor setups. Includes a backlit keyboard and 1080p webcam with privacy shutter.</w:t>
             </w:r>
           </w:p>
           <w:p>
@@ -1053,7 +1061,7 @@
                 <w:sz w:val="26"/>
                 <w:szCs w:val="26"/>
               </w:rPr>
-              <w:t xml:space="preserve">HP 15.6" Touchscreen HD Laptop, Intel i3-1115G4 (up to 4.1GHz), 16GB RAM, 1TB </w:t>
+              <w:t xml:space="preserve">HP 15.6 Touchscreen HD Laptop, Intel i3-1115G4 (up to 4.1GHz), 16GB RAM, 1TB </w:t>
             </w:r>
             <w:proofErr w:type="spellStart"/>
             <w:r>
@@ -1455,13 +1463,17 @@
               <w:spacing w:line="276" w:lineRule="auto"/>
               <w:rPr>
                 <w:rFonts w:ascii="Leelawadee" w:hAnsi="Leelawadee" w:cs="Leelawadee"/>
-                <w:sz w:val="26"/>
-                <w:szCs w:val="26"/>
-              </w:rPr>
-            </w:pPr>
-            <w:r>
-              <w:rPr>
-                <w:rFonts w:ascii="Leelawadee" w:hAnsi="Leelawadee" w:cs="Leelawadee"/>
+                <w:b/>
+                <w:bCs/>
+                <w:sz w:val="26"/>
+                <w:szCs w:val="26"/>
+              </w:rPr>
+            </w:pPr>
+            <w:r>
+              <w:rPr>
+                <w:rFonts w:ascii="Leelawadee" w:hAnsi="Leelawadee" w:cs="Leelawadee"/>
+                <w:b/>
+                <w:bCs/>
                 <w:sz w:val="26"/>
                 <w:szCs w:val="26"/>
               </w:rPr>
@@ -1501,7 +1513,7 @@
                 <w:sz w:val="26"/>
                 <w:szCs w:val="26"/>
               </w:rPr>
-              <w:t xml:space="preserve">Display: 15.6" HD (1366x768) touchscreen, micro-edge, </w:t>
+              <w:t xml:space="preserve">Display: 15.6 HD (1366x768) touchscreen, micro-edge, </w:t>
             </w:r>
             <w:proofErr w:type="spellStart"/>
             <w:r>
@@ -2073,7 +2085,7 @@
                 <w:sz w:val="26"/>
                 <w:szCs w:val="26"/>
               </w:rPr>
-              <w:t>HP 14" HD Thin and Light Laptop, Quad-Core Intel Processor, Long Battery Life, Webcam, Bluetooth, Wi-Fi, Portable SSD, Rose Gold, Windows 11 with 1-Year Microsoft 365 (8GB RAM, 320GB Storage)</w:t>
+              <w:t>HP 14 HD Thin and Light Laptop, Quad-Core Intel Processor, Long Battery Life, Webcam, Bluetooth, Wi-Fi, Portable SSD, Rose Gold, Windows 11 with 1-Year Microsoft 365 (8GB RAM, 320GB Storage)</w:t>
             </w:r>
           </w:p>
         </w:tc>
@@ -2484,7 +2496,7 @@
                 <w:sz w:val="26"/>
                 <w:szCs w:val="26"/>
               </w:rPr>
-              <w:t xml:space="preserve">HP 17.3" HD+ Business Laptop, Intel Quad-Core i3-1125G4 (better than i5-1035G4), 16GB DDR4 RAM, 1TB </w:t>
+              <w:t xml:space="preserve">HP 17.3 HD+ Business Laptop, Intel Quad-Core i3-1125G4 (better than i5-1035G4), 16GB DDR4 RAM, 1TB </w:t>
             </w:r>
             <w:proofErr w:type="spellStart"/>
             <w:r>
@@ -2727,7 +2739,7 @@
                 <w:sz w:val="26"/>
                 <w:szCs w:val="26"/>
               </w:rPr>
-              <w:t xml:space="preserve">Display: 17.3" HD+ (1600x900) Anti-Glare LED IPS Non-Touch Display, featuring a 220-nit brightness and 60% NTSC, offers vibrant color and </w:t>
+              <w:t xml:space="preserve">Display: 17.3 HD+ (1600x900) Anti-Glare LED IPS Non-Touch Display, featuring a 220-nit brightness and 60% NTSC, offers vibrant color and </w:t>
             </w:r>
             <w:r>
               <w:rPr>
@@ -2808,7 +2820,7 @@
                 <w:sz w:val="26"/>
                 <w:szCs w:val="26"/>
               </w:rPr>
-              <w:t>Windows 11 S Mode: To switch from Windows 11 S Mode to regular Windows 11, update the Microsoft App Store to the latest version. Then, go to "Settings" &gt; "Update &amp; Security" &gt; "Activation," and select "Get" under "Switch out of S mode" to install.</w:t>
+              <w:t>Windows 11 S Mode: To switch from Windows 11 S Mode to regular Windows 11, update the Microsoft App Store to the latest version. Then, go to Settings &gt; Update &amp; Security &gt; Activation, and select Get under Switch out of S mode to install.</w:t>
             </w:r>
           </w:p>
           <w:p>
@@ -2888,7 +2900,7 @@
                 <w:sz w:val="26"/>
                 <w:szCs w:val="26"/>
               </w:rPr>
-              <w:t xml:space="preserve">HP 15.6" Touchscreen HD Laptop for Business, Intel i3-1115G4 (up to 4.1GHz, better than i5-1035G4), 16GB RAM, 1TB </w:t>
+              <w:t xml:space="preserve">HP 15.6 Touchscreen HD Laptop for Business, Intel i3-1115G4 (up to 4.1GHz, better than i5-1035G4), 16GB RAM, 1TB </w:t>
             </w:r>
             <w:proofErr w:type="spellStart"/>
             <w:r>
@@ -3158,7 +3170,7 @@
                 <w:sz w:val="26"/>
                 <w:szCs w:val="26"/>
               </w:rPr>
-              <w:t xml:space="preserve">Display: 15.6" Touchscreen HD (1366 x 768), micro-edge, </w:t>
+              <w:t xml:space="preserve">Display: 15.6 Touchscreen HD (1366 x 768), micro-edge, </w:t>
             </w:r>
             <w:proofErr w:type="spellStart"/>
             <w:r>
@@ -3275,7 +3287,7 @@
                 <w:sz w:val="26"/>
                 <w:szCs w:val="26"/>
               </w:rPr>
-              <w:t>Windows 11 Home S Mode: To switch to regular Windows 11, update the Microsoft Store, then go to "Settings" &gt; "Update &amp; Security" &gt; "Activation," and select "Get" under "Switch out of S mode" to install. Be cautious not to click on any "Upgrade your edition of Windows" options.</w:t>
+              <w:t>Windows 11 Home S Mode: To switch to regular Windows 11, update the Microsoft Store, then go to Settings &gt; Update &amp; Security &gt; Activation, and select Get under Switch out of S mode to install. Be cautious not to click on any Upgrade your edition of Windows options.</w:t>
             </w:r>
           </w:p>
         </w:tc>
@@ -3331,7 +3343,7 @@
                 <w:sz w:val="26"/>
                 <w:szCs w:val="26"/>
               </w:rPr>
-              <w:t>HP 2022 Premium 14" HD Thin and Light Laptop, Intel Quad-Core Processor, 8GB RAM, 64GB Storage, Long Battery Life, Webcam, Bluetooth, HDMI, Wi-Fi, Pink, Windows 11 with 1-Year Microsoft 365</w:t>
+              <w:t>HP 2022 Premium 14 HD Thin and Light Laptop, Intel Quad-Core Processor, 8GB RAM, 64GB Storage, Long Battery Life, Webcam, Bluetooth, HDMI, Wi-Fi, Pink, Windows 11 with 1-Year Microsoft 365</w:t>
             </w:r>
           </w:p>
         </w:tc>
@@ -3627,7 +3639,7 @@
                 <w:sz w:val="26"/>
                 <w:szCs w:val="26"/>
               </w:rPr>
-              <w:t>HP Pavilion Business &amp; Student Laptop, 15.6" HD Display, AMD Ryzen 3 5300U Processor (better than i7-1065G7), 16GB RAM, 1TB SSD, AMD Radeon Graphics, Long Battery Life, Wi-Fi 6, Webcam, Bluetooth, Windows 11</w:t>
+              <w:t>HP Pavilion Business &amp; Student Laptop, 15.6 HD Display, AMD Ryzen 3 5300U Processor (better than i7-1065G7), 16GB RAM, 1TB SSD, AMD Radeon Graphics, Long Battery Life, Wi-Fi 6, Webcam, Bluetooth, Windows 11</w:t>
             </w:r>
           </w:p>
         </w:tc>
@@ -3935,7 +3947,7 @@
                 <w:sz w:val="26"/>
                 <w:szCs w:val="26"/>
               </w:rPr>
-              <w:t xml:space="preserve">Display: 15.6" diagonal HD (1366 x 768) micro-edge, </w:t>
+              <w:t xml:space="preserve">Display: 15.6 diagonal HD (1366 x 768) micro-edge, </w:t>
             </w:r>
             <w:proofErr w:type="spellStart"/>
             <w:r>
@@ -4051,7 +4063,7 @@
                 <w:sz w:val="26"/>
                 <w:szCs w:val="26"/>
               </w:rPr>
-              <w:t>HP 15 Laptop, 15.6" HD Display, Intel Pentium N5030 Processor, 16GB DDR4 RAM, 1TB SSD, HDMI, Media Card Reader, RJ45, Wi-Fi, Windows 11 Home, Black</w:t>
+              <w:t>HP 15 Laptop, 15.6 HD Display, Intel Pentium N5030 Processor, 16GB DDR4 RAM, 1TB SSD, HDMI, Media Card Reader, RJ45, Wi-Fi, Windows 11 Home, Black</w:t>
             </w:r>
           </w:p>
         </w:tc>
@@ -4313,7 +4325,7 @@
                 <w:sz w:val="26"/>
                 <w:szCs w:val="26"/>
               </w:rPr>
-              <w:t xml:space="preserve">Display: 15.6" diagonal HD (1366 x 768) micro-edge </w:t>
+              <w:t xml:space="preserve">Display: 15.6 diagonal HD (1366 x 768) micro-edge </w:t>
             </w:r>
             <w:proofErr w:type="spellStart"/>
             <w:r>
@@ -4448,7 +4460,7 @@
                 <w:sz w:val="26"/>
                 <w:szCs w:val="26"/>
               </w:rPr>
-              <w:t xml:space="preserve">HP Portable Laptop (Includes 1 Year of Microsoft 365), 14" HD Display, 16GB RAM, 64GB </w:t>
+              <w:t xml:space="preserve">HP Portable Laptop (Includes 1 Year of Microsoft 365), 14 HD Display, 16GB RAM, 64GB </w:t>
             </w:r>
             <w:proofErr w:type="spellStart"/>
             <w:r>
@@ -4751,7 +4763,7 @@
                 <w:sz w:val="26"/>
                 <w:szCs w:val="26"/>
               </w:rPr>
-              <w:t xml:space="preserve">Screen: 14" diagonal HD display (1366 x 768), micro-edge, </w:t>
+              <w:t xml:space="preserve">Screen: 14 diagonal HD display (1366 x 768), micro-edge, </w:t>
             </w:r>
             <w:proofErr w:type="spellStart"/>
             <w:r>
@@ -4861,7 +4873,7 @@
                 <w:sz w:val="26"/>
                 <w:szCs w:val="26"/>
               </w:rPr>
-              <w:t xml:space="preserve">HP 15 Laptop, 15.6" HD Display, Intel Pentium N5030 Processor, 16GB DDR4 RAM, 1TB SSD, HDMI, Media Card </w:t>
+              <w:t xml:space="preserve">HP 15 Laptop, 15.6 HD Display, Intel Pentium N5030 Processor, 16GB DDR4 RAM, 1TB SSD, HDMI, Media Card </w:t>
             </w:r>
             <w:r>
               <w:rPr>
@@ -5147,7 +5159,7 @@
                 <w:sz w:val="26"/>
                 <w:szCs w:val="26"/>
               </w:rPr>
-              <w:t xml:space="preserve">Display: 15.6" diagonal HD display (1366 x 768) with micro-edge, </w:t>
+              <w:t xml:space="preserve">Display: 15.6 diagonal HD display (1366 x 768) with micro-edge, </w:t>
             </w:r>
             <w:proofErr w:type="spellStart"/>
             <w:r>
@@ -5957,16 +5969,6 @@
                 <w:szCs w:val="26"/>
               </w:rPr>
             </w:pPr>
-          </w:p>
-          <w:p>
-            <w:pPr>
-              <w:spacing w:line="276" w:lineRule="auto"/>
-              <w:rPr>
-                <w:rFonts w:ascii="Leelawadee" w:hAnsi="Leelawadee" w:cs="Leelawadee"/>
-                <w:sz w:val="26"/>
-                <w:szCs w:val="26"/>
-              </w:rPr>
-            </w:pPr>
             <w:r>
               <w:rPr>
                 <w:rFonts w:ascii="Leelawadee" w:hAnsi="Leelawadee" w:cs="Leelawadee"/>
@@ -6003,16 +6005,6 @@
                 <w:szCs w:val="26"/>
               </w:rPr>
             </w:pPr>
-          </w:p>
-          <w:p>
-            <w:pPr>
-              <w:spacing w:line="276" w:lineRule="auto"/>
-              <w:rPr>
-                <w:rFonts w:ascii="Leelawadee" w:hAnsi="Leelawadee" w:cs="Leelawadee"/>
-                <w:sz w:val="26"/>
-                <w:szCs w:val="26"/>
-              </w:rPr>
-            </w:pPr>
             <w:r>
               <w:rPr>
                 <w:rFonts w:ascii="Leelawadee" w:hAnsi="Leelawadee" w:cs="Leelawadee"/>
@@ -6067,16 +6059,6 @@
                 <w:szCs w:val="26"/>
               </w:rPr>
             </w:pPr>
-          </w:p>
-          <w:p>
-            <w:pPr>
-              <w:spacing w:line="276" w:lineRule="auto"/>
-              <w:rPr>
-                <w:rFonts w:ascii="Leelawadee" w:hAnsi="Leelawadee" w:cs="Leelawadee"/>
-                <w:sz w:val="26"/>
-                <w:szCs w:val="26"/>
-              </w:rPr>
-            </w:pPr>
             <w:r>
               <w:rPr>
                 <w:rFonts w:ascii="Leelawadee" w:hAnsi="Leelawadee" w:cs="Leelawadee"/>
@@ -6203,16 +6185,6 @@
                 <w:szCs w:val="26"/>
               </w:rPr>
             </w:pPr>
-          </w:p>
-          <w:p>
-            <w:pPr>
-              <w:spacing w:line="276" w:lineRule="auto"/>
-              <w:rPr>
-                <w:rFonts w:ascii="Leelawadee" w:hAnsi="Leelawadee" w:cs="Leelawadee"/>
-                <w:sz w:val="26"/>
-                <w:szCs w:val="26"/>
-              </w:rPr>
-            </w:pPr>
             <w:r>
               <w:rPr>
                 <w:rFonts w:ascii="Leelawadee" w:hAnsi="Leelawadee" w:cs="Leelawadee"/>
@@ -6249,16 +6221,6 @@
                 <w:szCs w:val="26"/>
               </w:rPr>
             </w:pPr>
-          </w:p>
-          <w:p>
-            <w:pPr>
-              <w:spacing w:line="276" w:lineRule="auto"/>
-              <w:rPr>
-                <w:rFonts w:ascii="Leelawadee" w:hAnsi="Leelawadee" w:cs="Leelawadee"/>
-                <w:sz w:val="26"/>
-                <w:szCs w:val="26"/>
-              </w:rPr>
-            </w:pPr>
             <w:r>
               <w:rPr>
                 <w:rFonts w:ascii="Leelawadee" w:hAnsi="Leelawadee" w:cs="Leelawadee"/>
@@ -6283,7 +6245,6 @@
                 <w:sz w:val="26"/>
                 <w:szCs w:val="26"/>
               </w:rPr>
-              <w:lastRenderedPageBreak/>
               <w:t>Sign in with your Microsoft account (create one if necessary)</w:t>
             </w:r>
           </w:p>
@@ -6302,45 +6263,53 @@
                 <w:sz w:val="26"/>
                 <w:szCs w:val="26"/>
               </w:rPr>
-              <w:t>Click "Activate Office"</w:t>
-            </w:r>
-          </w:p>
-          <w:p>
-            <w:pPr>
-              <w:spacing w:line="276" w:lineRule="auto"/>
-              <w:rPr>
-                <w:rFonts w:ascii="Leelawadee" w:hAnsi="Leelawadee" w:cs="Leelawadee"/>
-                <w:sz w:val="26"/>
-                <w:szCs w:val="26"/>
-              </w:rPr>
-            </w:pPr>
-            <w:r>
-              <w:rPr>
-                <w:rFonts w:ascii="Leelawadee" w:hAnsi="Leelawadee" w:cs="Leelawadee"/>
-                <w:sz w:val="26"/>
-                <w:szCs w:val="26"/>
-              </w:rPr>
-              <w:t>Follow the prompts to complete activation</w:t>
+              <w:t>Click Activate Office</w:t>
+            </w:r>
+          </w:p>
+          <w:p>
+            <w:pPr>
+              <w:spacing w:line="276" w:lineRule="auto"/>
+              <w:rPr>
+                <w:rFonts w:ascii="Leelawadee" w:hAnsi="Leelawadee" w:cs="Leelawadee"/>
+                <w:sz w:val="26"/>
+                <w:szCs w:val="26"/>
+              </w:rPr>
+            </w:pPr>
+            <w:r>
+              <w:rPr>
+                <w:rFonts w:ascii="Leelawadee" w:hAnsi="Leelawadee" w:cs="Leelawadee"/>
+                <w:sz w:val="26"/>
+                <w:szCs w:val="26"/>
+              </w:rPr>
+              <w:t>Follow the prompts to complete activati</w:t>
             </w:r>
             <w:bookmarkStart w:id="0" w:name="_GoBack"/>
             <w:bookmarkEnd w:id="0"/>
-          </w:p>
-          <w:p>
-            <w:pPr>
-              <w:spacing w:line="276" w:lineRule="auto"/>
-              <w:rPr>
-                <w:rFonts w:ascii="Leelawadee" w:hAnsi="Leelawadee" w:cs="Leelawadee"/>
-                <w:sz w:val="26"/>
-                <w:szCs w:val="26"/>
-              </w:rPr>
-            </w:pPr>
-            <w:r>
-              <w:rPr>
-                <w:rFonts w:ascii="Leelawadee" w:hAnsi="Leelawadee" w:cs="Leelawadee"/>
-                <w:sz w:val="26"/>
-                <w:szCs w:val="26"/>
-              </w:rPr>
-              <w:t>Click "Refresh" once Office is ready</w:t>
+            <w:r>
+              <w:rPr>
+                <w:rFonts w:ascii="Leelawadee" w:hAnsi="Leelawadee" w:cs="Leelawadee"/>
+                <w:sz w:val="26"/>
+                <w:szCs w:val="26"/>
+              </w:rPr>
+              <w:t>on</w:t>
+            </w:r>
+          </w:p>
+          <w:p>
+            <w:pPr>
+              <w:spacing w:line="276" w:lineRule="auto"/>
+              <w:rPr>
+                <w:rFonts w:ascii="Leelawadee" w:hAnsi="Leelawadee" w:cs="Leelawadee"/>
+                <w:sz w:val="26"/>
+                <w:szCs w:val="26"/>
+              </w:rPr>
+            </w:pPr>
+            <w:r>
+              <w:rPr>
+                <w:rFonts w:ascii="Leelawadee" w:hAnsi="Leelawadee" w:cs="Leelawadee"/>
+                <w:sz w:val="26"/>
+                <w:szCs w:val="26"/>
+              </w:rPr>
+              <w:t>Click Refresh once Office is ready</w:t>
             </w:r>
           </w:p>
           <w:p>
@@ -7094,7 +7063,7 @@
 </file>
 
 <file path=customXml/itemProps1.xml><?xml version="1.0" encoding="utf-8"?>
-<ds:datastoreItem xmlns:ds="http://schemas.openxmlformats.org/officeDocument/2006/customXml" ds:itemID="{5BB192CA-CCE0-43BE-A585-397EBF354827}">
+<ds:datastoreItem xmlns:ds="http://schemas.openxmlformats.org/officeDocument/2006/customXml" ds:itemID="{94BB3FC4-DE2D-4FF5-AE8C-6CFE67419644}">
   <ds:schemaRefs>
     <ds:schemaRef ds:uri="http://schemas.openxmlformats.org/officeDocument/2006/bibliography"/>
   </ds:schemaRefs>

</xml_diff>